<commit_message>
Just Created express server!
</commit_message>
<xml_diff>
--- a/Requirements.docx
+++ b/Requirements.docx
@@ -288,7 +288,21 @@
           <w:sz w:val="28"/>
           <w:szCs w:val="28"/>
         </w:rPr>
-        <w:t>Adress (Required)</w:t>
+        <w:t>Ad</w:t>
+      </w:r>
+      <w:r>
+        <w:rPr>
+          <w:sz w:val="28"/>
+          <w:szCs w:val="28"/>
+        </w:rPr>
+        <w:t>d</w:t>
+      </w:r>
+      <w:r>
+        <w:rPr>
+          <w:sz w:val="28"/>
+          <w:szCs w:val="28"/>
+        </w:rPr>
+        <w:t>ress (Required)</w:t>
       </w:r>
     </w:p>
     <w:p>

</xml_diff>